<commit_message>
added instructions, deleted extra files
</commit_message>
<xml_diff>
--- a/Task Splitting Project CS 5030.docx
+++ b/Task Splitting Project CS 5030.docx
@@ -78,7 +78,12 @@
           <w:szCs w:val="24"/>
           <w:rtl w:val="0"/>
         </w:rPr>
-        <w:t xml:space="preserve">CHPC instructions</w:t>
+        <w:t xml:space="preserve">CHPC instructions, done by Mike</w:t>
+      </w:r>
+      <w:r>
+        <w:rPr>
+          <w:rtl w:val="0"/>
+        </w:rPr>
       </w:r>
     </w:p>
     <w:p>
@@ -105,6 +110,11 @@
         </w:rPr>
         <w:t xml:space="preserve">Implementations</w:t>
       </w:r>
+      <w:r>
+        <w:rPr>
+          <w:rtl w:val="0"/>
+        </w:rPr>
+      </w:r>
     </w:p>
     <w:p>
       <w:pPr>
@@ -130,6 +140,11 @@
         </w:rPr>
         <w:t xml:space="preserve">Serial </w:t>
       </w:r>
+      <w:r>
+        <w:rPr>
+          <w:rtl w:val="0"/>
+        </w:rPr>
+      </w:r>
     </w:p>
     <w:p>
       <w:pPr>
@@ -175,6 +190,11 @@
         </w:rPr>
         <w:t xml:space="preserve">Parallel Shared Memory CPU </w:t>
       </w:r>
+      <w:r>
+        <w:rPr>
+          <w:rtl w:val="0"/>
+        </w:rPr>
+      </w:r>
     </w:p>
     <w:p>
       <w:pPr>
@@ -193,7 +213,7 @@
           <w:szCs w:val="24"/>
           <w:rtl w:val="0"/>
         </w:rPr>
-        <w:t xml:space="preserve">Implemented by Mike.</w:t>
+        <w:t xml:space="preserve">Implemented by Mike. Straightforward to implement off of the back of the serial implementation.</w:t>
       </w:r>
     </w:p>
     <w:p>
@@ -220,6 +240,11 @@
         </w:rPr>
         <w:t xml:space="preserve">Parallel CUDA GPU </w:t>
       </w:r>
+      <w:r>
+        <w:rPr>
+          <w:rtl w:val="0"/>
+        </w:rPr>
+      </w:r>
     </w:p>
     <w:p>
       <w:pPr>
@@ -238,7 +263,7 @@
           <w:szCs w:val="24"/>
           <w:rtl w:val="0"/>
         </w:rPr>
-        <w:t xml:space="preserve">Implemented by Mike.</w:t>
+        <w:t xml:space="preserve">Implemented by Mike. Some refactoring was necessary here to transfer all data structures away from vectors (which are not supported by kernel functions).</w:t>
       </w:r>
     </w:p>
     <w:p>
@@ -265,6 +290,11 @@
         </w:rPr>
         <w:t xml:space="preserve">Distributed Memory CPU </w:t>
       </w:r>
+      <w:r>
+        <w:rPr>
+          <w:rtl w:val="0"/>
+        </w:rPr>
+      </w:r>
     </w:p>
     <w:p>
       <w:pPr>
@@ -310,6 +340,11 @@
         </w:rPr>
         <w:t xml:space="preserve">Distributed Memory GPU </w:t>
       </w:r>
+      <w:r>
+        <w:rPr>
+          <w:rtl w:val="0"/>
+        </w:rPr>
+      </w:r>
     </w:p>
     <w:p>
       <w:pPr>
@@ -328,7 +363,7 @@
           <w:szCs w:val="24"/>
           <w:rtl w:val="0"/>
         </w:rPr>
-        <w:t xml:space="preserve">Framework by Nathan, completed by Mike. Nathan set up the initial structure by adapting the MPI-based CPU distribution approach for use with GPUs. Mike then finalized the implementation by enabling GPU-specific data broadcasting and processing across MPI ranks.</w:t>
+        <w:t xml:space="preserve">Framework by Nathan, completed by Mike. Nathan set up the initial structure by adapting the MPI-based CPU distribution approach for use with GPUs. Mike then finalized the implementation by enabling GPU-specific data broadcasting and processing across MPI ranks. He also handled all of the CHPC integration.</w:t>
       </w:r>
     </w:p>
     <w:p>
@@ -355,6 +390,11 @@
         </w:rPr>
         <w:t xml:space="preserve">Scaling Studies, done by Mike.</w:t>
       </w:r>
+      <w:r>
+        <w:rPr>
+          <w:rtl w:val="0"/>
+        </w:rPr>
+      </w:r>
     </w:p>
     <w:p>
       <w:pPr>
@@ -380,6 +420,11 @@
         </w:rPr>
         <w:t xml:space="preserve">Validation function, framework done by Nathan, completed by Mike.</w:t>
       </w:r>
+      <w:r>
+        <w:rPr>
+          <w:rtl w:val="0"/>
+        </w:rPr>
+      </w:r>
     </w:p>
     <w:p>
       <w:pPr>
@@ -405,6 +450,11 @@
         </w:rPr>
         <w:t xml:space="preserve">Reuse code across implementations, done by both.</w:t>
       </w:r>
+      <w:r>
+        <w:rPr>
+          <w:rtl w:val="0"/>
+        </w:rPr>
+      </w:r>
     </w:p>
     <w:p>
       <w:pPr>
@@ -430,6 +480,11 @@
         </w:rPr>
         <w:t xml:space="preserve">Visualization of the output: Done by Nathan in Python.</w:t>
       </w:r>
+      <w:r>
+        <w:rPr>
+          <w:rtl w:val="0"/>
+        </w:rPr>
+      </w:r>
     </w:p>
     <w:p>
       <w:pPr>
@@ -455,9 +510,14 @@
         </w:rPr>
         <w:t xml:space="preserve">Responsibility text, Done by both.</w:t>
       </w:r>
+      <w:r>
+        <w:rPr>
+          <w:rtl w:val="0"/>
+        </w:rPr>
+      </w:r>
     </w:p>
     <w:sectPr>
-      <w:headerReference r:id="rId6" w:type="default"/>
+      <w:headerReference r:id="rId7" w:type="default"/>
       <w:pgSz w:h="15840" w:w="12240" w:orient="portrait"/>
       <w:pgMar w:bottom="1440" w:top="1440" w:left="1440" w:right="1440" w:header="720" w:footer="720"/>
       <w:pgNumType w:start="1"/>
@@ -799,6 +859,142 @@
     <w:rPr>
       <w:sz w:val="52"/>
       <w:szCs w:val="52"/>
+    </w:rPr>
+  </w:style>
+  <w:style w:type="paragraph" w:styleId="Normal" w:default="1">
+    <w:name w:val="normal"/>
+  </w:style>
+  <w:style w:type="table" w:styleId="TableNormal" w:default="1">
+    <w:name w:val="Table Normal"/>
+  </w:style>
+  <w:style w:type="paragraph" w:styleId="Heading1">
+    <w:name w:val="heading 1"/>
+    <w:basedOn w:val="Normal"/>
+    <w:next w:val="Normal"/>
+    <w:pPr>
+      <w:keepNext w:val="1"/>
+      <w:keepLines w:val="1"/>
+      <w:pageBreakBefore w:val="0"/>
+      <w:spacing w:after="120" w:before="400" w:lineRule="auto"/>
+    </w:pPr>
+    <w:rPr>
+      <w:sz w:val="40"/>
+      <w:szCs w:val="40"/>
+    </w:rPr>
+  </w:style>
+  <w:style w:type="paragraph" w:styleId="Heading2">
+    <w:name w:val="heading 2"/>
+    <w:basedOn w:val="Normal"/>
+    <w:next w:val="Normal"/>
+    <w:pPr>
+      <w:keepNext w:val="1"/>
+      <w:keepLines w:val="1"/>
+      <w:pageBreakBefore w:val="0"/>
+      <w:spacing w:after="120" w:before="360" w:lineRule="auto"/>
+    </w:pPr>
+    <w:rPr>
+      <w:b w:val="0"/>
+      <w:sz w:val="32"/>
+      <w:szCs w:val="32"/>
+    </w:rPr>
+  </w:style>
+  <w:style w:type="paragraph" w:styleId="Heading3">
+    <w:name w:val="heading 3"/>
+    <w:basedOn w:val="Normal"/>
+    <w:next w:val="Normal"/>
+    <w:pPr>
+      <w:keepNext w:val="1"/>
+      <w:keepLines w:val="1"/>
+      <w:pageBreakBefore w:val="0"/>
+      <w:spacing w:after="80" w:before="320" w:lineRule="auto"/>
+    </w:pPr>
+    <w:rPr>
+      <w:b w:val="0"/>
+      <w:color w:val="434343"/>
+      <w:sz w:val="28"/>
+      <w:szCs w:val="28"/>
+    </w:rPr>
+  </w:style>
+  <w:style w:type="paragraph" w:styleId="Heading4">
+    <w:name w:val="heading 4"/>
+    <w:basedOn w:val="Normal"/>
+    <w:next w:val="Normal"/>
+    <w:pPr>
+      <w:keepNext w:val="1"/>
+      <w:keepLines w:val="1"/>
+      <w:pageBreakBefore w:val="0"/>
+      <w:spacing w:after="80" w:before="280" w:lineRule="auto"/>
+    </w:pPr>
+    <w:rPr>
+      <w:color w:val="666666"/>
+      <w:sz w:val="24"/>
+      <w:szCs w:val="24"/>
+    </w:rPr>
+  </w:style>
+  <w:style w:type="paragraph" w:styleId="Heading5">
+    <w:name w:val="heading 5"/>
+    <w:basedOn w:val="Normal"/>
+    <w:next w:val="Normal"/>
+    <w:pPr>
+      <w:keepNext w:val="1"/>
+      <w:keepLines w:val="1"/>
+      <w:pageBreakBefore w:val="0"/>
+      <w:spacing w:after="80" w:before="240" w:lineRule="auto"/>
+    </w:pPr>
+    <w:rPr>
+      <w:color w:val="666666"/>
+      <w:sz w:val="22"/>
+      <w:szCs w:val="22"/>
+    </w:rPr>
+  </w:style>
+  <w:style w:type="paragraph" w:styleId="Heading6">
+    <w:name w:val="heading 6"/>
+    <w:basedOn w:val="Normal"/>
+    <w:next w:val="Normal"/>
+    <w:pPr>
+      <w:keepNext w:val="1"/>
+      <w:keepLines w:val="1"/>
+      <w:pageBreakBefore w:val="0"/>
+      <w:spacing w:after="80" w:before="240" w:lineRule="auto"/>
+    </w:pPr>
+    <w:rPr>
+      <w:i w:val="1"/>
+      <w:color w:val="666666"/>
+      <w:sz w:val="22"/>
+      <w:szCs w:val="22"/>
+    </w:rPr>
+  </w:style>
+  <w:style w:type="paragraph" w:styleId="Title">
+    <w:name w:val="Title"/>
+    <w:basedOn w:val="Normal"/>
+    <w:next w:val="Normal"/>
+    <w:pPr>
+      <w:keepNext w:val="1"/>
+      <w:keepLines w:val="1"/>
+      <w:pageBreakBefore w:val="0"/>
+      <w:spacing w:after="60" w:before="0" w:lineRule="auto"/>
+    </w:pPr>
+    <w:rPr>
+      <w:sz w:val="52"/>
+      <w:szCs w:val="52"/>
+    </w:rPr>
+  </w:style>
+  <w:style w:type="paragraph" w:styleId="Subtitle">
+    <w:name w:val="Subtitle"/>
+    <w:basedOn w:val="Normal"/>
+    <w:next w:val="Normal"/>
+    <w:pPr>
+      <w:keepNext w:val="1"/>
+      <w:keepLines w:val="1"/>
+      <w:pageBreakBefore w:val="0"/>
+      <w:spacing w:after="320" w:before="0" w:lineRule="auto"/>
+    </w:pPr>
+    <w:rPr>
+      <w:rFonts w:ascii="Arial" w:cs="Arial" w:eastAsia="Arial" w:hAnsi="Arial"/>
+      <w:i w:val="0"/>
+      <w:color w:val="666666"/>
+      <w:sz w:val="30"/>
+      <w:szCs w:val="30"/>
     </w:rPr>
   </w:style>
   <w:style w:type="paragraph" w:styleId="Subtitle">
@@ -1140,4 +1336,19 @@
   </a:objectDefaults>
   <a:extraClrSchemeLst/>
 </a:theme>
+</file>
+
+<file path=customXML/item1.xml><?xml version="1.0" encoding="utf-8"?>
+<go:gDocsCustomXmlDataStorage xmlns:go="http://customooxmlschemas.google.com/" xmlns:r="http://schemas.openxmlformats.org/officeDocument/2006/relationships" uri="GoogleDocsCustomDataVersion2">
+  <go:docsCustomData xmlns:go="http://customooxmlschemas.google.com/" roundtripDataSignature="AMtx7mhd66v6cm4O2sRPnFcc1BcvF14BeA==">CgMxLjA4AHIhMXNhbnE5YU5iMGhzQUZVVTJpU1JfcmVYUGk5QnZpVEJK</go:docsCustomData>
+</go:gDocsCustomXmlDataStorage>
+</file>
+
+<file path=customXML/itemProps1.xml><?xml version="1.0" encoding="utf-8"?>
+<ds:datastoreItem xmlns:ds="http://schemas.openxmlformats.org/officeDocument/2006/customXml" ds:itemID="{11111111-1234-1234-1234-123412341234}">
+  <ds:schemaRefs>
+    <ds:schemaRef ds:uri="http://schemas.openxmlformats.org/officeDocument/2006/relationships"/>
+    <ds:schemaRef ds:uri="http://customooxmlschemas.google.com/"/>
+  </ds:schemaRefs>
+</ds:datastoreItem>
 </file>
</xml_diff>